<commit_message>
static files css added
</commit_message>
<xml_diff>
--- a/app4/app4.docx
+++ b/app4/app4.docx
@@ -14,9 +14,9 @@
           <w:lang w:eastAsia="ru-RU"/>
         </w:rPr>
         <w:drawing>
-          <wp:inline distT="0" distB="0" distL="0" distR="0" wp14:anchorId="20DE01B7" wp14:editId="66165EE0">
-            <wp:extent cx="5943600" cy="346075"/>
-            <wp:effectExtent l="0" t="0" r="0" b="0"/>
+          <wp:inline distT="0" distB="0" distL="0" distR="0" wp14:anchorId="63F6C412" wp14:editId="5871EDE1">
+            <wp:extent cx="5943600" cy="277495"/>
+            <wp:effectExtent l="0" t="0" r="0" b="8255"/>
             <wp:docPr id="1" name="Picture 1"/>
             <wp:cNvGraphicFramePr>
               <a:graphicFrameLocks xmlns:a="http://schemas.openxmlformats.org/drawingml/2006/main" noChangeAspect="1"/>
@@ -37,7 +37,7 @@
                   <pic:spPr>
                     <a:xfrm>
                       <a:off x="0" y="0"/>
-                      <a:ext cx="5943600" cy="346075"/>
+                      <a:ext cx="5943600" cy="277495"/>
                     </a:xfrm>
                     <a:prstGeom prst="rect">
                       <a:avLst/>
@@ -70,10 +70,10 @@
           <w:lang w:eastAsia="ru-RU"/>
         </w:rPr>
         <w:drawing>
-          <wp:inline distT="0" distB="0" distL="0" distR="0" wp14:anchorId="2EC3004F" wp14:editId="4BC48AC3">
-            <wp:extent cx="2371725" cy="1504950"/>
+          <wp:inline distT="0" distB="0" distL="0" distR="0" wp14:anchorId="78DD362D" wp14:editId="5FF2A043">
+            <wp:extent cx="2371725" cy="1466850"/>
             <wp:effectExtent l="0" t="0" r="9525" b="0"/>
-            <wp:docPr id="2" name="Picture 2"/>
+            <wp:docPr id="3" name="Picture 3"/>
             <wp:cNvGraphicFramePr>
               <a:graphicFrameLocks xmlns:a="http://schemas.openxmlformats.org/drawingml/2006/main" noChangeAspect="1"/>
             </wp:cNvGraphicFramePr>
@@ -93,7 +93,7 @@
                   <pic:spPr>
                     <a:xfrm>
                       <a:off x="0" y="0"/>
-                      <a:ext cx="2371725" cy="1504950"/>
+                      <a:ext cx="2371725" cy="1466850"/>
                     </a:xfrm>
                     <a:prstGeom prst="rect">
                       <a:avLst/>
@@ -125,10 +125,10 @@
           <w:lang w:eastAsia="ru-RU"/>
         </w:rPr>
         <w:drawing>
-          <wp:inline distT="0" distB="0" distL="0" distR="0" wp14:anchorId="3489D15C" wp14:editId="5527DB24">
-            <wp:extent cx="3895725" cy="1143000"/>
-            <wp:effectExtent l="0" t="0" r="9525" b="0"/>
-            <wp:docPr id="15" name="Picture 15"/>
+          <wp:inline distT="0" distB="0" distL="0" distR="0" wp14:anchorId="7C647B69" wp14:editId="56DE2A63">
+            <wp:extent cx="3771900" cy="1038225"/>
+            <wp:effectExtent l="0" t="0" r="0" b="9525"/>
+            <wp:docPr id="4" name="Picture 4"/>
             <wp:cNvGraphicFramePr>
               <a:graphicFrameLocks xmlns:a="http://schemas.openxmlformats.org/drawingml/2006/main" noChangeAspect="1"/>
             </wp:cNvGraphicFramePr>
@@ -148,7 +148,7 @@
                   <pic:spPr>
                     <a:xfrm>
                       <a:off x="0" y="0"/>
-                      <a:ext cx="3895725" cy="1143000"/>
+                      <a:ext cx="3771900" cy="1038225"/>
                     </a:xfrm>
                     <a:prstGeom prst="rect">
                       <a:avLst/>
@@ -177,10 +177,10 @@
           <w:lang w:eastAsia="ru-RU"/>
         </w:rPr>
         <w:drawing>
-          <wp:inline distT="0" distB="0" distL="0" distR="0" wp14:anchorId="2D9B8200" wp14:editId="41D7030E">
-            <wp:extent cx="2857500" cy="1200150"/>
+          <wp:inline distT="0" distB="0" distL="0" distR="0" wp14:anchorId="394F25BC" wp14:editId="2C676BC0">
+            <wp:extent cx="2686050" cy="1123950"/>
             <wp:effectExtent l="0" t="0" r="0" b="0"/>
-            <wp:docPr id="5" name="Picture 5"/>
+            <wp:docPr id="7" name="Picture 7"/>
             <wp:cNvGraphicFramePr>
               <a:graphicFrameLocks xmlns:a="http://schemas.openxmlformats.org/drawingml/2006/main" noChangeAspect="1"/>
             </wp:cNvGraphicFramePr>
@@ -200,7 +200,7 @@
                   <pic:spPr>
                     <a:xfrm>
                       <a:off x="0" y="0"/>
-                      <a:ext cx="2857500" cy="1200150"/>
+                      <a:ext cx="2686050" cy="1123950"/>
                     </a:xfrm>
                     <a:prstGeom prst="rect">
                       <a:avLst/>
@@ -229,10 +229,10 @@
           <w:lang w:eastAsia="ru-RU"/>
         </w:rPr>
         <w:drawing>
-          <wp:inline distT="0" distB="0" distL="0" distR="0" wp14:anchorId="26E14F14" wp14:editId="2CA3764D">
-            <wp:extent cx="2600325" cy="1009650"/>
-            <wp:effectExtent l="0" t="0" r="9525" b="0"/>
-            <wp:docPr id="6" name="Picture 6"/>
+          <wp:inline distT="0" distB="0" distL="0" distR="0" wp14:anchorId="076213F8" wp14:editId="449FE081">
+            <wp:extent cx="2657475" cy="1000125"/>
+            <wp:effectExtent l="0" t="0" r="9525" b="9525"/>
+            <wp:docPr id="8" name="Picture 8"/>
             <wp:cNvGraphicFramePr>
               <a:graphicFrameLocks xmlns:a="http://schemas.openxmlformats.org/drawingml/2006/main" noChangeAspect="1"/>
             </wp:cNvGraphicFramePr>
@@ -252,7 +252,7 @@
                   <pic:spPr>
                     <a:xfrm>
                       <a:off x="0" y="0"/>
-                      <a:ext cx="2600325" cy="1009650"/>
+                      <a:ext cx="2657475" cy="1000125"/>
                     </a:xfrm>
                     <a:prstGeom prst="rect">
                       <a:avLst/>
@@ -283,6 +283,7 @@
           <w:noProof/>
           <w:lang w:eastAsia="ru-RU"/>
         </w:rPr>
+        <w:lastRenderedPageBreak/>
         <w:drawing>
           <wp:inline distT="0" distB="0" distL="0" distR="0" wp14:anchorId="362CDC21" wp14:editId="7205A7B7">
             <wp:extent cx="1847850" cy="400050"/>
@@ -322,10 +323,6 @@
     </w:p>
     <w:p>
       <w:pPr>
-        <w:pBdr>
-          <w:top w:val="single" w:sz="6" w:space="1" w:color="auto"/>
-          <w:bottom w:val="single" w:sz="6" w:space="1" w:color="auto"/>
-        </w:pBdr>
         <w:rPr>
           <w:lang w:val="en-GB"/>
         </w:rPr>
@@ -336,10 +333,10 @@
           <w:lang w:eastAsia="ru-RU"/>
         </w:rPr>
         <w:drawing>
-          <wp:inline distT="0" distB="0" distL="0" distR="0" wp14:anchorId="18F172A7" wp14:editId="01C83ED3">
-            <wp:extent cx="2466975" cy="2028825"/>
-            <wp:effectExtent l="0" t="0" r="9525" b="9525"/>
-            <wp:docPr id="12" name="Picture 12"/>
+          <wp:inline distT="0" distB="0" distL="0" distR="0" wp14:anchorId="36209715" wp14:editId="05BD9795">
+            <wp:extent cx="2286000" cy="619125"/>
+            <wp:effectExtent l="0" t="0" r="0" b="9525"/>
+            <wp:docPr id="9" name="Picture 9"/>
             <wp:cNvGraphicFramePr>
               <a:graphicFrameLocks xmlns:a="http://schemas.openxmlformats.org/drawingml/2006/main" noChangeAspect="1"/>
             </wp:cNvGraphicFramePr>
@@ -359,7 +356,7 @@
                   <pic:spPr>
                     <a:xfrm>
                       <a:off x="0" y="0"/>
-                      <a:ext cx="2466975" cy="2028825"/>
+                      <a:ext cx="2286000" cy="619125"/>
                     </a:xfrm>
                     <a:prstGeom prst="rect">
                       <a:avLst/>
@@ -375,11 +372,12 @@
     <w:p>
       <w:pPr>
         <w:pBdr>
+          <w:top w:val="single" w:sz="6" w:space="1" w:color="auto"/>
           <w:bottom w:val="single" w:sz="6" w:space="1" w:color="auto"/>
-          <w:between w:val="single" w:sz="6" w:space="1" w:color="auto"/>
         </w:pBdr>
         <w:rPr>
-          <w:lang w:val="en-GB"/>
+          <w:noProof/>
+          <w:lang w:val="en-GB" w:eastAsia="ru-RU"/>
         </w:rPr>
       </w:pPr>
       <w:r>
@@ -388,10 +386,10 @@
           <w:lang w:eastAsia="ru-RU"/>
         </w:rPr>
         <w:drawing>
-          <wp:inline distT="0" distB="0" distL="0" distR="0" wp14:anchorId="60FC9E62" wp14:editId="16B14E5A">
-            <wp:extent cx="4886325" cy="1047750"/>
-            <wp:effectExtent l="0" t="0" r="9525" b="0"/>
-            <wp:docPr id="13" name="Picture 13"/>
+          <wp:inline distT="0" distB="0" distL="0" distR="0" wp14:anchorId="521D33B0" wp14:editId="5F7A23B4">
+            <wp:extent cx="4876800" cy="1381125"/>
+            <wp:effectExtent l="0" t="0" r="0" b="9525"/>
+            <wp:docPr id="10" name="Picture 10"/>
             <wp:cNvGraphicFramePr>
               <a:graphicFrameLocks xmlns:a="http://schemas.openxmlformats.org/drawingml/2006/main" noChangeAspect="1"/>
             </wp:cNvGraphicFramePr>
@@ -411,7 +409,7 @@
                   <pic:spPr>
                     <a:xfrm>
                       <a:off x="0" y="0"/>
-                      <a:ext cx="4886325" cy="1047750"/>
+                      <a:ext cx="4876800" cy="1381125"/>
                     </a:xfrm>
                     <a:prstGeom prst="rect">
                       <a:avLst/>
@@ -427,8 +425,8 @@
     <w:p>
       <w:pPr>
         <w:pBdr>
+          <w:top w:val="single" w:sz="6" w:space="1" w:color="auto"/>
           <w:bottom w:val="single" w:sz="6" w:space="1" w:color="auto"/>
-          <w:between w:val="single" w:sz="6" w:space="1" w:color="auto"/>
         </w:pBdr>
         <w:rPr>
           <w:lang w:val="en-GB"/>
@@ -440,10 +438,10 @@
           <w:lang w:eastAsia="ru-RU"/>
         </w:rPr>
         <w:drawing>
-          <wp:inline distT="0" distB="0" distL="0" distR="0" wp14:anchorId="61D3F5A8" wp14:editId="7EB9BC25">
-            <wp:extent cx="5943600" cy="791210"/>
-            <wp:effectExtent l="0" t="0" r="0" b="8890"/>
-            <wp:docPr id="16" name="Picture 16"/>
+          <wp:inline distT="0" distB="0" distL="0" distR="0" wp14:anchorId="4AB97810" wp14:editId="483FE178">
+            <wp:extent cx="2552700" cy="571500"/>
+            <wp:effectExtent l="0" t="0" r="0" b="0"/>
+            <wp:docPr id="17" name="Picture 17"/>
             <wp:cNvGraphicFramePr>
               <a:graphicFrameLocks xmlns:a="http://schemas.openxmlformats.org/drawingml/2006/main" noChangeAspect="1"/>
             </wp:cNvGraphicFramePr>
@@ -463,7 +461,7 @@
                   <pic:spPr>
                     <a:xfrm>
                       <a:off x="0" y="0"/>
-                      <a:ext cx="5943600" cy="791210"/>
+                      <a:ext cx="2552700" cy="571500"/>
                     </a:xfrm>
                     <a:prstGeom prst="rect">
                       <a:avLst/>
@@ -475,8 +473,28 @@
           </wp:inline>
         </w:drawing>
       </w:r>
-      <w:bookmarkStart w:id="0" w:name="_GoBack"/>
-      <w:bookmarkEnd w:id="0"/>
+    </w:p>
+    <w:p>
+      <w:pPr>
+        <w:pBdr>
+          <w:top w:val="single" w:sz="6" w:space="1" w:color="auto"/>
+          <w:bottom w:val="single" w:sz="6" w:space="1" w:color="auto"/>
+        </w:pBdr>
+        <w:rPr>
+          <w:lang w:val="en-GB"/>
+        </w:rPr>
+      </w:pPr>
+    </w:p>
+    <w:p>
+      <w:pPr>
+        <w:pBdr>
+          <w:top w:val="single" w:sz="6" w:space="1" w:color="auto"/>
+          <w:bottom w:val="single" w:sz="6" w:space="1" w:color="auto"/>
+        </w:pBdr>
+        <w:rPr>
+          <w:lang w:val="en-GB"/>
+        </w:rPr>
+      </w:pPr>
     </w:p>
     <w:p>
       <w:pPr>
@@ -493,12 +511,11 @@
           <w:noProof/>
           <w:lang w:eastAsia="ru-RU"/>
         </w:rPr>
-        <w:lastRenderedPageBreak/>
         <w:drawing>
-          <wp:inline distT="0" distB="0" distL="0" distR="0" wp14:anchorId="60B52029" wp14:editId="1F9FAFF8">
-            <wp:extent cx="5191125" cy="2505075"/>
-            <wp:effectExtent l="0" t="0" r="9525" b="9525"/>
-            <wp:docPr id="14" name="Picture 14"/>
+          <wp:inline distT="0" distB="0" distL="0" distR="0" wp14:anchorId="335F358B" wp14:editId="6695F75A">
+            <wp:extent cx="4533900" cy="2362200"/>
+            <wp:effectExtent l="0" t="0" r="0" b="0"/>
+            <wp:docPr id="18" name="Picture 18"/>
             <wp:cNvGraphicFramePr>
               <a:graphicFrameLocks xmlns:a="http://schemas.openxmlformats.org/drawingml/2006/main" noChangeAspect="1"/>
             </wp:cNvGraphicFramePr>
@@ -518,7 +535,7 @@
                   <pic:spPr>
                     <a:xfrm>
                       <a:off x="0" y="0"/>
-                      <a:ext cx="5191125" cy="2505075"/>
+                      <a:ext cx="4533900" cy="2362200"/>
                     </a:xfrm>
                     <a:prstGeom prst="rect">
                       <a:avLst/>
@@ -530,6 +547,72 @@
           </wp:inline>
         </w:drawing>
       </w:r>
+    </w:p>
+    <w:p>
+      <w:pPr>
+        <w:pBdr>
+          <w:bottom w:val="single" w:sz="6" w:space="1" w:color="auto"/>
+          <w:between w:val="single" w:sz="6" w:space="1" w:color="auto"/>
+        </w:pBdr>
+        <w:rPr>
+          <w:lang w:val="en-GB"/>
+        </w:rPr>
+      </w:pPr>
+    </w:p>
+    <w:p>
+      <w:pPr>
+        <w:pBdr>
+          <w:bottom w:val="single" w:sz="6" w:space="1" w:color="auto"/>
+          <w:between w:val="single" w:sz="6" w:space="1" w:color="auto"/>
+        </w:pBdr>
+        <w:rPr>
+          <w:lang w:val="en-GB"/>
+        </w:rPr>
+      </w:pPr>
+      <w:r>
+        <w:rPr>
+          <w:noProof/>
+          <w:lang w:eastAsia="ru-RU"/>
+        </w:rPr>
+        <w:lastRenderedPageBreak/>
+        <w:drawing>
+          <wp:inline distT="0" distB="0" distL="0" distR="0" wp14:anchorId="77921356" wp14:editId="32EF1D94">
+            <wp:extent cx="5943600" cy="1489075"/>
+            <wp:effectExtent l="0" t="0" r="0" b="0"/>
+            <wp:docPr id="19" name="Picture 19"/>
+            <wp:cNvGraphicFramePr>
+              <a:graphicFrameLocks xmlns:a="http://schemas.openxmlformats.org/drawingml/2006/main" noChangeAspect="1"/>
+            </wp:cNvGraphicFramePr>
+            <a:graphic xmlns:a="http://schemas.openxmlformats.org/drawingml/2006/main">
+              <a:graphicData uri="http://schemas.openxmlformats.org/drawingml/2006/picture">
+                <pic:pic xmlns:pic="http://schemas.openxmlformats.org/drawingml/2006/picture">
+                  <pic:nvPicPr>
+                    <pic:cNvPr id="0" name=""/>
+                    <pic:cNvPicPr/>
+                  </pic:nvPicPr>
+                  <pic:blipFill>
+                    <a:blip r:embed="rId17"/>
+                    <a:stretch>
+                      <a:fillRect/>
+                    </a:stretch>
+                  </pic:blipFill>
+                  <pic:spPr>
+                    <a:xfrm>
+                      <a:off x="0" y="0"/>
+                      <a:ext cx="5943600" cy="1489075"/>
+                    </a:xfrm>
+                    <a:prstGeom prst="rect">
+                      <a:avLst/>
+                    </a:prstGeom>
+                  </pic:spPr>
+                </pic:pic>
+              </a:graphicData>
+            </a:graphic>
+          </wp:inline>
+        </w:drawing>
+      </w:r>
+      <w:bookmarkStart w:id="0" w:name="_GoBack"/>
+      <w:bookmarkEnd w:id="0"/>
     </w:p>
     <w:p>
       <w:pPr>

</xml_diff>